<commit_message>
added details to previous work
</commit_message>
<xml_diff>
--- a/Resume/Lynch Sean Soft Resume.docx
+++ b/Resume/Lynch Sean Soft Resume.docx
@@ -1,6 +1,6 @@
 
 <file path=word/document.xml><?xml version="1.0" encoding="utf-8"?>
-<w:document xmlns:wpc="http://schemas.microsoft.com/office/word/2010/wordprocessingCanvas" xmlns:cx="http://schemas.microsoft.com/office/drawing/2014/chartex" xmlns:cx1="http://schemas.microsoft.com/office/drawing/2015/9/8/chartex" xmlns:cx2="http://schemas.microsoft.com/office/drawing/2015/10/21/chartex" xmlns:cx3="http://schemas.microsoft.com/office/drawing/2016/5/9/chartex" xmlns:cx4="http://schemas.microsoft.com/office/drawing/2016/5/10/chartex" xmlns:cx5="http://schemas.microsoft.com/office/drawing/2016/5/11/chartex" xmlns:cx6="http://schemas.microsoft.com/office/drawing/2016/5/12/chartex" xmlns:cx7="http://schemas.microsoft.com/office/drawing/2016/5/13/chartex" xmlns:cx8="http://schemas.microsoft.com/office/drawing/2016/5/14/chartex" xmlns:mc="http://schemas.openxmlformats.org/markup-compatibility/2006" xmlns:aink="http://schemas.microsoft.com/office/drawing/2016/ink" xmlns:am3d="http://schemas.microsoft.com/office/drawing/2017/model3d" xmlns:o="urn:schemas-microsoft-com:office:office" xmlns:oel="http://schemas.microsoft.com/office/2019/extlst" xmlns:r="http://schemas.openxmlformats.org/officeDocument/2006/relationships" xmlns:m="http://schemas.openxmlformats.org/officeDocument/2006/math" xmlns:v="urn:schemas-microsoft-com:vml" xmlns:wp14="http://schemas.microsoft.com/office/word/2010/wordprocessingDrawing" xmlns:wp="http://schemas.openxmlformats.org/drawingml/2006/wordprocessingDrawing" xmlns:w10="urn:schemas-microsoft-com:office:word" xmlns:w="http://schemas.openxmlformats.org/wordprocessingml/2006/main" xmlns:w14="http://schemas.microsoft.com/office/word/2010/wordml" xmlns:w15="http://schemas.microsoft.com/office/word/2012/wordml" xmlns:w16cex="http://schemas.microsoft.com/office/word/2018/wordml/cex" xmlns:w16cid="http://schemas.microsoft.com/office/word/2016/wordml/cid" xmlns:w16="http://schemas.microsoft.com/office/word/2018/wordml" xmlns:w16du="http://schemas.microsoft.com/office/word/2023/wordml/word16du" xmlns:w16sdtdh="http://schemas.microsoft.com/office/word/2020/wordml/sdtdatahash" xmlns:w16se="http://schemas.microsoft.com/office/word/2015/wordml/symex" xmlns:wpg="http://schemas.microsoft.com/office/word/2010/wordprocessingGroup" xmlns:wpi="http://schemas.microsoft.com/office/word/2010/wordprocessingInk" xmlns:wne="http://schemas.microsoft.com/office/word/2006/wordml" xmlns:wps="http://schemas.microsoft.com/office/word/2010/wordprocessingShape" mc:Ignorable="w14 w15 w16se w16cid w16 w16cex w16sdtdh wp14">
+<w:document xmlns:wpc="http://schemas.microsoft.com/office/word/2010/wordprocessingCanvas" xmlns:cx="http://schemas.microsoft.com/office/drawing/2014/chartex" xmlns:cx1="http://schemas.microsoft.com/office/drawing/2015/9/8/chartex" xmlns:cx2="http://schemas.microsoft.com/office/drawing/2015/10/21/chartex" xmlns:cx3="http://schemas.microsoft.com/office/drawing/2016/5/9/chartex" xmlns:cx4="http://schemas.microsoft.com/office/drawing/2016/5/10/chartex" xmlns:cx5="http://schemas.microsoft.com/office/drawing/2016/5/11/chartex" xmlns:cx6="http://schemas.microsoft.com/office/drawing/2016/5/12/chartex" xmlns:cx7="http://schemas.microsoft.com/office/drawing/2016/5/13/chartex" xmlns:cx8="http://schemas.microsoft.com/office/drawing/2016/5/14/chartex" xmlns:mc="http://schemas.openxmlformats.org/markup-compatibility/2006" xmlns:aink="http://schemas.microsoft.com/office/drawing/2016/ink" xmlns:am3d="http://schemas.microsoft.com/office/drawing/2017/model3d" xmlns:o="urn:schemas-microsoft-com:office:office" xmlns:oel="http://schemas.microsoft.com/office/2019/extlst" xmlns:r="http://schemas.openxmlformats.org/officeDocument/2006/relationships" xmlns:m="http://schemas.openxmlformats.org/officeDocument/2006/math" xmlns:v="urn:schemas-microsoft-com:vml" xmlns:wp14="http://schemas.microsoft.com/office/word/2010/wordprocessingDrawing" xmlns:wp="http://schemas.openxmlformats.org/drawingml/2006/wordprocessingDrawing" xmlns:w10="urn:schemas-microsoft-com:office:word" xmlns:w="http://schemas.openxmlformats.org/wordprocessingml/2006/main" xmlns:w14="http://schemas.microsoft.com/office/word/2010/wordml" xmlns:w15="http://schemas.microsoft.com/office/word/2012/wordml" xmlns:w16cex="http://schemas.microsoft.com/office/word/2018/wordml/cex" xmlns:w16cid="http://schemas.microsoft.com/office/word/2016/wordml/cid" xmlns:w16="http://schemas.microsoft.com/office/word/2018/wordml" xmlns:w16sdtdh="http://schemas.microsoft.com/office/word/2020/wordml/sdtdatahash" xmlns:w16se="http://schemas.microsoft.com/office/word/2015/wordml/symex" xmlns:wpg="http://schemas.microsoft.com/office/word/2010/wordprocessingGroup" xmlns:wpi="http://schemas.microsoft.com/office/word/2010/wordprocessingInk" xmlns:wne="http://schemas.microsoft.com/office/word/2006/wordml" xmlns:wps="http://schemas.microsoft.com/office/word/2010/wordprocessingShape" mc:Ignorable="w14 w15 w16se w16cid w16 w16cex w16sdtdh wp14">
   <w:body>
     <w:p>
       <w:pPr>
@@ -363,6 +363,14 @@
           <w:sz w:val="19"/>
           <w:szCs w:val="19"/>
         </w:rPr>
+        <w:t xml:space="preserve">Lead </w:t>
+      </w:r>
+      <w:r>
+        <w:rPr>
+          <w:spacing w:val="2"/>
+          <w:sz w:val="19"/>
+          <w:szCs w:val="19"/>
+        </w:rPr>
         <w:t>Usher</w:t>
       </w:r>
       <w:r>
@@ -398,7 +406,34 @@
           <w:sz w:val="19"/>
           <w:szCs w:val="19"/>
         </w:rPr>
-        <w:t xml:space="preserve"> March 2020</w:t>
+        <w:t xml:space="preserve"> </w:t>
+      </w:r>
+      <w:r>
+        <w:rPr>
+          <w:i/>
+          <w:spacing w:val="2"/>
+          <w:sz w:val="19"/>
+          <w:szCs w:val="19"/>
+        </w:rPr>
+        <w:t xml:space="preserve">October </w:t>
+      </w:r>
+      <w:r>
+        <w:rPr>
+          <w:i/>
+          <w:spacing w:val="2"/>
+          <w:sz w:val="19"/>
+          <w:szCs w:val="19"/>
+        </w:rPr>
+        <w:t>202</w:t>
+      </w:r>
+      <w:r>
+        <w:rPr>
+          <w:i/>
+          <w:spacing w:val="2"/>
+          <w:sz w:val="19"/>
+          <w:szCs w:val="19"/>
+        </w:rPr>
+        <w:t>2</w:t>
       </w:r>
       <w:r>
         <w:rPr>
@@ -507,23 +542,15 @@
           <w:sz w:val="19"/>
           <w:szCs w:val="19"/>
         </w:rPr>
-        <w:t xml:space="preserve">Aware of the emergency procedures of the Guthrie and </w:t>
-      </w:r>
-      <w:r>
-        <w:rPr>
-          <w:spacing w:val="2"/>
-          <w:sz w:val="19"/>
-          <w:szCs w:val="19"/>
-        </w:rPr>
-        <w:t>ready to act in the event of an emergency</w:t>
-      </w:r>
-      <w:r>
-        <w:rPr>
-          <w:spacing w:val="2"/>
-          <w:sz w:val="19"/>
-          <w:szCs w:val="19"/>
-        </w:rPr>
-        <w:t>.</w:t>
+        <w:t>Trained in helping patrons with accessibility needs</w:t>
+      </w:r>
+      <w:r>
+        <w:rPr>
+          <w:spacing w:val="2"/>
+          <w:sz w:val="19"/>
+          <w:szCs w:val="19"/>
+        </w:rPr>
+        <w:t xml:space="preserve"> including bringing them to accessibility seats, distributing assisted listening devices</w:t>
       </w:r>
     </w:p>
     <w:p>
@@ -547,27 +574,111 @@
           <w:sz w:val="19"/>
           <w:szCs w:val="19"/>
         </w:rPr>
-        <w:t>Furloughed due to the COVID-1</w:t>
-      </w:r>
-      <w:r>
-        <w:rPr>
-          <w:spacing w:val="2"/>
-          <w:sz w:val="19"/>
-          <w:szCs w:val="19"/>
-        </w:rPr>
-        <w:t>9</w:t>
-      </w:r>
-      <w:r>
-        <w:rPr>
-          <w:spacing w:val="2"/>
-          <w:sz w:val="19"/>
-          <w:szCs w:val="19"/>
-        </w:rPr>
-        <w:t xml:space="preserve"> Pandemic</w:t>
+        <w:t>Assisted the House Supervisor and Security for any medical emergencies that occurred</w:t>
       </w:r>
     </w:p>
     <w:p>
       <w:pPr>
+        <w:pStyle w:val="ListParagraph"/>
+        <w:numPr>
+          <w:ilvl w:val="0"/>
+          <w:numId w:val="2"/>
+        </w:numPr>
+        <w:spacing w:before="12"/>
+        <w:ind w:right="77"/>
+        <w:rPr>
+          <w:spacing w:val="2"/>
+          <w:sz w:val="19"/>
+          <w:szCs w:val="19"/>
+        </w:rPr>
+      </w:pPr>
+      <w:r>
+        <w:rPr>
+          <w:spacing w:val="2"/>
+          <w:sz w:val="19"/>
+          <w:szCs w:val="19"/>
+        </w:rPr>
+        <w:t>Trained in new hires in the procedures along coordinating with the House Supervisor in who has been trained where.</w:t>
+      </w:r>
+    </w:p>
+    <w:p>
+      <w:pPr>
+        <w:pStyle w:val="ListParagraph"/>
+        <w:numPr>
+          <w:ilvl w:val="0"/>
+          <w:numId w:val="2"/>
+        </w:numPr>
+        <w:spacing w:before="12"/>
+        <w:ind w:right="77"/>
+        <w:rPr>
+          <w:spacing w:val="2"/>
+          <w:sz w:val="19"/>
+          <w:szCs w:val="19"/>
+        </w:rPr>
+      </w:pPr>
+      <w:r>
+        <w:rPr>
+          <w:spacing w:val="2"/>
+          <w:sz w:val="19"/>
+          <w:szCs w:val="19"/>
+        </w:rPr>
+        <w:t>Filled in for the House Supervisor when they needed to be away from the house to complete other tasks</w:t>
+      </w:r>
+    </w:p>
+    <w:p>
+      <w:pPr>
+        <w:pStyle w:val="ListParagraph"/>
+        <w:numPr>
+          <w:ilvl w:val="0"/>
+          <w:numId w:val="2"/>
+        </w:numPr>
+        <w:spacing w:before="12"/>
+        <w:ind w:right="77"/>
+        <w:rPr>
+          <w:spacing w:val="2"/>
+          <w:sz w:val="19"/>
+          <w:szCs w:val="19"/>
+        </w:rPr>
+      </w:pPr>
+      <w:r>
+        <w:rPr>
+          <w:spacing w:val="2"/>
+          <w:sz w:val="19"/>
+          <w:szCs w:val="19"/>
+        </w:rPr>
+        <w:t>Trained and a</w:t>
+      </w:r>
+      <w:r>
+        <w:rPr>
+          <w:spacing w:val="2"/>
+          <w:sz w:val="19"/>
+          <w:szCs w:val="19"/>
+        </w:rPr>
+        <w:t xml:space="preserve">ware of the emergency procedures of the Guthrie and </w:t>
+      </w:r>
+      <w:r>
+        <w:rPr>
+          <w:spacing w:val="2"/>
+          <w:sz w:val="19"/>
+          <w:szCs w:val="19"/>
+        </w:rPr>
+        <w:t>ready to act in the event of an emergency</w:t>
+      </w:r>
+    </w:p>
+    <w:p>
+      <w:pPr>
+        <w:pStyle w:val="ListParagraph"/>
+        <w:spacing w:before="12"/>
+        <w:ind w:right="77"/>
+        <w:rPr>
+          <w:spacing w:val="2"/>
+          <w:sz w:val="19"/>
+          <w:szCs w:val="19"/>
+        </w:rPr>
+      </w:pPr>
+    </w:p>
+    <w:p>
+      <w:pPr>
         <w:spacing w:before="12"/>
         <w:ind w:left="76" w:right="77"/>
         <w:rPr>
@@ -581,17 +692,27 @@
           <w:sz w:val="19"/>
           <w:szCs w:val="19"/>
         </w:rPr>
-        <w:t>Sound Board Operator</w:t>
-      </w:r>
-      <w:r>
-        <w:rPr>
-          <w:sz w:val="19"/>
-          <w:szCs w:val="19"/>
-        </w:rPr>
-        <w:t xml:space="preserve"> </w:t>
-      </w:r>
-      <w:r>
-        <w:rPr>
+        <w:t>Assistant Stage Manager, Lead</w:t>
+      </w:r>
+      <w:r>
+        <w:rPr>
+          <w:spacing w:val="2"/>
+          <w:sz w:val="19"/>
+          <w:szCs w:val="19"/>
+        </w:rPr>
+        <w:t xml:space="preserve"> Carpenter</w:t>
+      </w:r>
+      <w:r>
+        <w:rPr>
+          <w:spacing w:val="2"/>
+          <w:sz w:val="19"/>
+          <w:szCs w:val="19"/>
+        </w:rPr>
+        <w:t xml:space="preserve"> </w:t>
+      </w:r>
+      <w:r>
+        <w:rPr>
+          <w:spacing w:val="3"/>
           <w:sz w:val="19"/>
           <w:szCs w:val="19"/>
         </w:rPr>
@@ -604,39 +725,46 @@
           <w:sz w:val="19"/>
           <w:szCs w:val="19"/>
         </w:rPr>
-        <w:t>December</w:t>
-      </w:r>
-      <w:r>
-        <w:rPr>
-          <w:i/>
-          <w:spacing w:val="23"/>
-          <w:sz w:val="19"/>
-          <w:szCs w:val="19"/>
-        </w:rPr>
-        <w:t xml:space="preserve"> </w:t>
-      </w:r>
-      <w:r>
-        <w:rPr>
-          <w:i/>
-          <w:spacing w:val="2"/>
-          <w:w w:val="103"/>
-          <w:sz w:val="19"/>
-          <w:szCs w:val="19"/>
-        </w:rPr>
-        <w:t>201</w:t>
-      </w:r>
-      <w:r>
-        <w:rPr>
-          <w:i/>
-          <w:w w:val="103"/>
-          <w:sz w:val="19"/>
-          <w:szCs w:val="19"/>
-        </w:rPr>
-        <w:t>6</w:t>
-      </w:r>
-      <w:r>
-        <w:rPr>
-          <w:w w:val="103"/>
+        <w:t>April</w:t>
+      </w:r>
+      <w:r>
+        <w:rPr>
+          <w:i/>
+          <w:spacing w:val="27"/>
+          <w:sz w:val="19"/>
+          <w:szCs w:val="19"/>
+        </w:rPr>
+        <w:t xml:space="preserve"> </w:t>
+      </w:r>
+      <w:r>
+        <w:rPr>
+          <w:i/>
+          <w:sz w:val="19"/>
+          <w:szCs w:val="19"/>
+        </w:rPr>
+        <w:t>–</w:t>
+      </w:r>
+      <w:r>
+        <w:rPr>
+          <w:i/>
+          <w:spacing w:val="7"/>
+          <w:sz w:val="19"/>
+          <w:szCs w:val="19"/>
+        </w:rPr>
+        <w:t xml:space="preserve"> </w:t>
+      </w:r>
+      <w:r>
+        <w:rPr>
+          <w:i/>
+          <w:spacing w:val="2"/>
+          <w:sz w:val="19"/>
+          <w:szCs w:val="19"/>
+        </w:rPr>
+        <w:t>May 2017</w:t>
+      </w:r>
+      <w:r>
+        <w:rPr>
+          <w:spacing w:val="2"/>
           <w:sz w:val="19"/>
           <w:szCs w:val="19"/>
         </w:rPr>
@@ -646,21 +774,64 @@
     <w:p>
       <w:pPr>
         <w:spacing w:before="12"/>
-        <w:ind w:left="76" w:right="77" w:firstLine="644"/>
-        <w:rPr>
+        <w:ind w:left="830"/>
+        <w:rPr>
+          <w:spacing w:val="2"/>
+          <w:sz w:val="19"/>
+          <w:szCs w:val="19"/>
+        </w:rPr>
+      </w:pPr>
+      <w:r>
+        <w:rPr>
+          <w:i/>
+          <w:spacing w:val="2"/>
+          <w:sz w:val="19"/>
+          <w:szCs w:val="19"/>
+        </w:rPr>
+        <w:t>BSM Production</w:t>
+      </w:r>
+      <w:r>
+        <w:rPr>
+          <w:i/>
+          <w:spacing w:val="30"/>
+          <w:sz w:val="19"/>
+          <w:szCs w:val="19"/>
+        </w:rPr>
+        <w:t xml:space="preserve"> </w:t>
+      </w:r>
+      <w:r>
+        <w:rPr>
+          <w:i/>
+          <w:spacing w:val="2"/>
+          <w:sz w:val="19"/>
+          <w:szCs w:val="19"/>
+        </w:rPr>
+        <w:t>o</w:t>
+      </w:r>
+      <w:r>
+        <w:rPr>
+          <w:i/>
+          <w:sz w:val="19"/>
+          <w:szCs w:val="19"/>
+        </w:rPr>
+        <w:t>f</w:t>
+      </w:r>
+      <w:r>
+        <w:rPr>
+          <w:i/>
           <w:spacing w:val="8"/>
           <w:sz w:val="19"/>
           <w:szCs w:val="19"/>
         </w:rPr>
-      </w:pPr>
-      <w:r>
-        <w:rPr>
-          <w:i/>
-          <w:spacing w:val="2"/>
-          <w:sz w:val="19"/>
-          <w:szCs w:val="19"/>
-        </w:rPr>
-        <w:t>Various U of MN Theater Productions</w:t>
+        <w:t xml:space="preserve"> </w:t>
+      </w:r>
+      <w:r>
+        <w:rPr>
+          <w:spacing w:val="2"/>
+          <w:sz w:val="19"/>
+          <w:szCs w:val="19"/>
+        </w:rPr>
+        <w:t>Wonderland: Alice’s Rocking and Rolling Adventure</w:t>
       </w:r>
     </w:p>
     <w:p>
@@ -671,36 +842,24 @@
           <w:numId w:val="3"/>
         </w:numPr>
         <w:spacing w:before="12"/>
-        <w:ind w:right="77"/>
-        <w:rPr>
-          <w:spacing w:val="2"/>
-          <w:sz w:val="19"/>
-          <w:szCs w:val="19"/>
-        </w:rPr>
-      </w:pPr>
-      <w:r>
-        <w:rPr>
-          <w:spacing w:val="2"/>
-          <w:sz w:val="19"/>
-          <w:szCs w:val="19"/>
-        </w:rPr>
-        <w:t xml:space="preserve">Operated the sound board and sound cues for the </w:t>
-      </w:r>
-      <w:r>
-        <w:rPr>
-          <w:spacing w:val="2"/>
-          <w:sz w:val="19"/>
-          <w:szCs w:val="19"/>
-        </w:rPr>
-        <w:t>dance recital</w:t>
-      </w:r>
-      <w:r>
-        <w:rPr>
-          <w:spacing w:val="2"/>
-          <w:sz w:val="19"/>
-          <w:szCs w:val="19"/>
-        </w:rPr>
-        <w:t>.</w:t>
+        <w:rPr>
+          <w:sz w:val="19"/>
+          <w:szCs w:val="19"/>
+        </w:rPr>
+      </w:pPr>
+      <w:r>
+        <w:rPr>
+          <w:sz w:val="19"/>
+          <w:szCs w:val="19"/>
+        </w:rPr>
+        <w:t xml:space="preserve">Assisted backstage with </w:t>
+      </w:r>
+      <w:r>
+        <w:rPr>
+          <w:sz w:val="19"/>
+          <w:szCs w:val="19"/>
+        </w:rPr>
+        <w:t>following the script, setting up and coordinating with set movements and prop usage, reminding, and cueing in actors for their entrances.</w:t>
       </w:r>
     </w:p>
     <w:p>
@@ -711,135 +870,111 @@
           <w:numId w:val="3"/>
         </w:numPr>
         <w:spacing w:before="12"/>
-        <w:ind w:right="77"/>
-        <w:rPr>
-          <w:spacing w:val="2"/>
-          <w:sz w:val="19"/>
-          <w:szCs w:val="19"/>
-        </w:rPr>
-      </w:pPr>
-      <w:r>
-        <w:rPr>
-          <w:spacing w:val="2"/>
-          <w:sz w:val="19"/>
-          <w:szCs w:val="19"/>
-        </w:rPr>
-        <w:t xml:space="preserve">Took instructions from the Stage Manager and </w:t>
-      </w:r>
-      <w:r>
-        <w:rPr>
-          <w:spacing w:val="2"/>
-          <w:sz w:val="19"/>
-          <w:szCs w:val="19"/>
-        </w:rPr>
-        <w:t xml:space="preserve">assisted in </w:t>
-      </w:r>
-      <w:r>
-        <w:rPr>
-          <w:spacing w:val="2"/>
-          <w:sz w:val="19"/>
-          <w:szCs w:val="19"/>
-        </w:rPr>
-        <w:t>problems that arose in the booth.</w:t>
+        <w:rPr>
+          <w:sz w:val="19"/>
+          <w:szCs w:val="19"/>
+        </w:rPr>
+      </w:pPr>
+      <w:r>
+        <w:rPr>
+          <w:sz w:val="19"/>
+          <w:szCs w:val="19"/>
+        </w:rPr>
+        <w:t>Student leader for set building</w:t>
+      </w:r>
+      <w:r>
+        <w:rPr>
+          <w:sz w:val="19"/>
+          <w:szCs w:val="19"/>
+        </w:rPr>
+        <w:t>: helped coordinate and</w:t>
+      </w:r>
+      <w:r>
+        <w:rPr>
+          <w:sz w:val="19"/>
+          <w:szCs w:val="19"/>
+        </w:rPr>
+        <w:t xml:space="preserve"> taught students proper use of various tools and building procedures for the theater</w:t>
+      </w:r>
+      <w:r>
+        <w:rPr>
+          <w:sz w:val="19"/>
+          <w:szCs w:val="19"/>
+        </w:rPr>
+        <w:t xml:space="preserve"> along with reminding students to follow safety protocols</w:t>
+      </w:r>
+      <w:r>
+        <w:rPr>
+          <w:sz w:val="19"/>
+          <w:szCs w:val="19"/>
+        </w:rPr>
+        <w:t>.</w:t>
       </w:r>
     </w:p>
     <w:p>
       <w:pPr>
-        <w:spacing w:before="12"/>
-        <w:ind w:left="76" w:right="77"/>
-        <w:rPr>
-          <w:sz w:val="19"/>
-          <w:szCs w:val="19"/>
-        </w:rPr>
-      </w:pPr>
-      <w:r>
-        <w:rPr>
-          <w:spacing w:val="2"/>
-          <w:sz w:val="19"/>
-          <w:szCs w:val="19"/>
-        </w:rPr>
-        <w:t>Assistant Stage Manager, Lead</w:t>
-      </w:r>
-      <w:r>
-        <w:rPr>
-          <w:spacing w:val="2"/>
-          <w:sz w:val="19"/>
-          <w:szCs w:val="19"/>
-        </w:rPr>
-        <w:t xml:space="preserve"> Carpenter</w:t>
-      </w:r>
-      <w:r>
-        <w:rPr>
-          <w:spacing w:val="2"/>
-          <w:sz w:val="19"/>
-          <w:szCs w:val="19"/>
-        </w:rPr>
-        <w:t xml:space="preserve"> </w:t>
-      </w:r>
-      <w:r>
-        <w:rPr>
-          <w:spacing w:val="3"/>
-          <w:sz w:val="19"/>
-          <w:szCs w:val="19"/>
-        </w:rPr>
-        <w:t>(</w:t>
-      </w:r>
-      <w:r>
-        <w:rPr>
-          <w:i/>
-          <w:spacing w:val="2"/>
-          <w:sz w:val="19"/>
-          <w:szCs w:val="19"/>
-        </w:rPr>
-        <w:t>April</w:t>
-      </w:r>
-      <w:r>
-        <w:rPr>
-          <w:i/>
-          <w:spacing w:val="27"/>
-          <w:sz w:val="19"/>
-          <w:szCs w:val="19"/>
-        </w:rPr>
-        <w:t xml:space="preserve"> </w:t>
-      </w:r>
-      <w:r>
-        <w:rPr>
-          <w:i/>
-          <w:sz w:val="19"/>
-          <w:szCs w:val="19"/>
-        </w:rPr>
-        <w:t>–</w:t>
-      </w:r>
-      <w:r>
-        <w:rPr>
-          <w:i/>
-          <w:spacing w:val="7"/>
-          <w:sz w:val="19"/>
-          <w:szCs w:val="19"/>
-        </w:rPr>
-        <w:t xml:space="preserve"> </w:t>
-      </w:r>
-      <w:r>
-        <w:rPr>
-          <w:i/>
-          <w:spacing w:val="2"/>
-          <w:sz w:val="19"/>
-          <w:szCs w:val="19"/>
-        </w:rPr>
-        <w:t>May 2017</w:t>
-      </w:r>
-      <w:r>
-        <w:rPr>
-          <w:spacing w:val="2"/>
-          <w:sz w:val="19"/>
-          <w:szCs w:val="19"/>
-        </w:rPr>
-        <w:t>)</w:t>
-      </w:r>
+        <w:rPr>
+          <w:b/>
+          <w:spacing w:val="2"/>
+          <w:sz w:val="19"/>
+          <w:szCs w:val="19"/>
+          <w:u w:val="single" w:color="000000"/>
+        </w:rPr>
+      </w:pPr>
     </w:p>
     <w:p>
       <w:pPr>
         <w:spacing w:before="12"/>
+        <w:ind w:left="76" w:right="77" w:firstLine="34"/>
+        <w:rPr>
+          <w:sz w:val="19"/>
+          <w:szCs w:val="19"/>
+        </w:rPr>
+      </w:pPr>
+      <w:r>
+        <w:rPr>
+          <w:spacing w:val="2"/>
+          <w:sz w:val="19"/>
+          <w:szCs w:val="19"/>
+        </w:rPr>
+        <w:t>Sound Board Operator</w:t>
+      </w:r>
+      <w:r>
+        <w:rPr>
+          <w:spacing w:val="2"/>
+          <w:sz w:val="19"/>
+          <w:szCs w:val="19"/>
+        </w:rPr>
+        <w:t>/Sound A1</w:t>
+      </w:r>
+      <w:r>
+        <w:rPr>
+          <w:sz w:val="19"/>
+          <w:szCs w:val="19"/>
+        </w:rPr>
+        <w:t xml:space="preserve"> (</w:t>
+      </w:r>
+      <w:r>
+        <w:rPr>
+          <w:i/>
+          <w:spacing w:val="2"/>
+          <w:sz w:val="19"/>
+          <w:szCs w:val="19"/>
+        </w:rPr>
+        <w:t>October – November 2019</w:t>
+      </w:r>
+      <w:r>
+        <w:rPr>
+          <w:w w:val="103"/>
+          <w:sz w:val="19"/>
+          <w:szCs w:val="19"/>
+        </w:rPr>
+        <w:t>)</w:t>
+      </w:r>
+    </w:p>
+    <w:p>
+      <w:pPr>
+        <w:spacing w:before="12"/>
         <w:ind w:left="830"/>
         <w:rPr>
           <w:spacing w:val="2"/>
@@ -854,7 +989,51 @@
           <w:sz w:val="19"/>
           <w:szCs w:val="19"/>
         </w:rPr>
-        <w:t>BSM Production</w:t>
+        <w:t>U of MN Theater Arts P</w:t>
+      </w:r>
+      <w:r>
+        <w:rPr>
+          <w:i/>
+          <w:spacing w:val="1"/>
+          <w:sz w:val="19"/>
+          <w:szCs w:val="19"/>
+        </w:rPr>
+        <w:t>r</w:t>
+      </w:r>
+      <w:r>
+        <w:rPr>
+          <w:i/>
+          <w:spacing w:val="2"/>
+          <w:sz w:val="19"/>
+          <w:szCs w:val="19"/>
+        </w:rPr>
+        <w:t>odu</w:t>
+      </w:r>
+      <w:r>
+        <w:rPr>
+          <w:i/>
+          <w:spacing w:val="1"/>
+          <w:sz w:val="19"/>
+          <w:szCs w:val="19"/>
+        </w:rPr>
+        <w:t>cti</w:t>
+      </w:r>
+      <w:r>
+        <w:rPr>
+          <w:i/>
+          <w:spacing w:val="2"/>
+          <w:sz w:val="19"/>
+          <w:szCs w:val="19"/>
+        </w:rPr>
+        <w:t>o</w:t>
+      </w:r>
+      <w:r>
+        <w:rPr>
+          <w:i/>
+          <w:sz w:val="19"/>
+          <w:szCs w:val="19"/>
+        </w:rPr>
+        <w:t>n</w:t>
       </w:r>
       <w:r>
         <w:rPr>
@@ -897,7 +1076,7 @@
           <w:sz w:val="19"/>
           <w:szCs w:val="19"/>
         </w:rPr>
-        <w:t>Wonderland: Alice’s Rocking and Rolling Adventure</w:t>
+        <w:t>Collidescope 4.0</w:t>
       </w:r>
     </w:p>
     <w:p>
@@ -918,28 +1097,7 @@
           <w:sz w:val="19"/>
           <w:szCs w:val="19"/>
         </w:rPr>
-        <w:t xml:space="preserve">Assisted backstage with monitoring the actors and ensuring that the </w:t>
-      </w:r>
-      <w:r>
-        <w:rPr>
-          <w:sz w:val="19"/>
-          <w:szCs w:val="19"/>
-        </w:rPr>
-        <w:t xml:space="preserve">props and set pieces are </w:t>
-      </w:r>
-      <w:r>
-        <w:rPr>
-          <w:sz w:val="19"/>
-          <w:szCs w:val="19"/>
-        </w:rPr>
-        <w:t>ready and in place</w:t>
-      </w:r>
-      <w:r>
-        <w:rPr>
-          <w:sz w:val="19"/>
-          <w:szCs w:val="19"/>
-        </w:rPr>
-        <w:t>.</w:t>
+        <w:t>Live mixed all the audio for the production, including the actors’ microphones as well as cueing sound effects through QLab</w:t>
       </w:r>
     </w:p>
     <w:p>
@@ -960,349 +1118,346 @@
           <w:sz w:val="19"/>
           <w:szCs w:val="19"/>
         </w:rPr>
-        <w:t>Student leader for set building, taught students proper use of various tools and building procedures for the theater.</w:t>
+        <w:t>Helped with implementation of audio effects during on-stage rehearsals, coordinating with the Sound Designer and the Director</w:t>
       </w:r>
     </w:p>
     <w:p>
       <w:pPr>
-        <w:rPr>
-          <w:b/>
-          <w:spacing w:val="2"/>
-          <w:sz w:val="19"/>
-          <w:szCs w:val="19"/>
-          <w:u w:val="single" w:color="000000"/>
-        </w:rPr>
-      </w:pPr>
+        <w:pStyle w:val="ListParagraph"/>
+        <w:numPr>
+          <w:ilvl w:val="0"/>
+          <w:numId w:val="3"/>
+        </w:numPr>
+        <w:spacing w:before="12"/>
+        <w:rPr>
+          <w:sz w:val="19"/>
+          <w:szCs w:val="19"/>
+        </w:rPr>
+      </w:pPr>
+      <w:r>
+        <w:rPr>
+          <w:sz w:val="19"/>
+          <w:szCs w:val="19"/>
+        </w:rPr>
+        <w:t>Powered on and test the sound system, and powered down the system at the end the performance</w:t>
+      </w:r>
     </w:p>
     <w:p>
       <w:pPr>
-        <w:ind w:left="110"/>
-        <w:rPr>
-          <w:b/>
-          <w:spacing w:val="2"/>
-          <w:sz w:val="19"/>
-          <w:szCs w:val="19"/>
-          <w:u w:val="single" w:color="000000"/>
-        </w:rPr>
-      </w:pPr>
-      <w:r>
-        <w:rPr>
-          <w:b/>
-          <w:spacing w:val="2"/>
-          <w:sz w:val="19"/>
-          <w:szCs w:val="19"/>
-          <w:u w:val="single" w:color="000000"/>
-        </w:rPr>
-        <w:t>SELECTE</w:t>
-      </w:r>
-      <w:r>
-        <w:rPr>
-          <w:b/>
-          <w:sz w:val="19"/>
-          <w:szCs w:val="19"/>
-          <w:u w:val="single" w:color="000000"/>
-        </w:rPr>
-        <w:t>D</w:t>
-      </w:r>
-      <w:r>
-        <w:rPr>
-          <w:b/>
-          <w:spacing w:val="35"/>
-          <w:sz w:val="19"/>
-          <w:szCs w:val="19"/>
-          <w:u w:val="single" w:color="000000"/>
-        </w:rPr>
-        <w:t xml:space="preserve"> </w:t>
-      </w:r>
-      <w:r>
-        <w:rPr>
-          <w:b/>
-          <w:spacing w:val="2"/>
-          <w:sz w:val="19"/>
-          <w:szCs w:val="19"/>
-          <w:u w:val="single" w:color="000000"/>
-        </w:rPr>
-        <w:t>TEAT</w:t>
-      </w:r>
-      <w:r>
-        <w:rPr>
-          <w:b/>
-          <w:spacing w:val="3"/>
-          <w:sz w:val="19"/>
-          <w:szCs w:val="19"/>
-          <w:u w:val="single" w:color="000000"/>
-        </w:rPr>
-        <w:t>H</w:t>
-      </w:r>
-      <w:r>
-        <w:rPr>
-          <w:b/>
-          <w:spacing w:val="2"/>
-          <w:sz w:val="19"/>
-          <w:szCs w:val="19"/>
-          <w:u w:val="single" w:color="000000"/>
-        </w:rPr>
-        <w:t>ER</w:t>
-      </w:r>
-      <w:r>
-        <w:rPr>
-          <w:b/>
-          <w:spacing w:val="30"/>
-          <w:sz w:val="19"/>
-          <w:szCs w:val="19"/>
-          <w:u w:val="single" w:color="000000"/>
-        </w:rPr>
-        <w:t xml:space="preserve"> </w:t>
-      </w:r>
-      <w:r>
-        <w:rPr>
-          <w:b/>
-          <w:spacing w:val="2"/>
-          <w:sz w:val="19"/>
-          <w:szCs w:val="19"/>
-          <w:u w:val="single" w:color="000000"/>
-        </w:rPr>
-        <w:t>EXPER</w:t>
-      </w:r>
-      <w:r>
-        <w:rPr>
-          <w:b/>
-          <w:spacing w:val="1"/>
-          <w:sz w:val="19"/>
-          <w:szCs w:val="19"/>
-          <w:u w:val="single" w:color="000000"/>
-        </w:rPr>
-        <w:t>I</w:t>
-      </w:r>
-      <w:r>
-        <w:rPr>
-          <w:b/>
-          <w:spacing w:val="2"/>
-          <w:sz w:val="19"/>
-          <w:szCs w:val="19"/>
-          <w:u w:val="single" w:color="000000"/>
-        </w:rPr>
-        <w:t>ENCE</w:t>
+        <w:pStyle w:val="ListParagraph"/>
+        <w:numPr>
+          <w:ilvl w:val="0"/>
+          <w:numId w:val="3"/>
+        </w:numPr>
+        <w:spacing w:before="12"/>
+        <w:rPr>
+          <w:sz w:val="19"/>
+          <w:szCs w:val="19"/>
+        </w:rPr>
+      </w:pPr>
+      <w:r>
+        <w:rPr>
+          <w:sz w:val="19"/>
+          <w:szCs w:val="19"/>
+        </w:rPr>
+        <w:t>Prepared wireless microphones and handed them to the costume run crew to put on the actors</w:t>
       </w:r>
     </w:p>
     <w:p>
       <w:pPr>
         <w:spacing w:before="12"/>
-        <w:ind w:left="76" w:right="77" w:firstLine="34"/>
-        <w:rPr>
-          <w:sz w:val="19"/>
-          <w:szCs w:val="19"/>
-        </w:rPr>
-      </w:pPr>
-      <w:r>
-        <w:rPr>
-          <w:spacing w:val="2"/>
-          <w:sz w:val="19"/>
-          <w:szCs w:val="19"/>
-        </w:rPr>
-        <w:t>Sound Board Operator</w:t>
-      </w:r>
-      <w:r>
-        <w:rPr>
-          <w:spacing w:val="2"/>
-          <w:sz w:val="19"/>
-          <w:szCs w:val="19"/>
-        </w:rPr>
-        <w:t>/Sound A1</w:t>
-      </w:r>
-      <w:r>
-        <w:rPr>
-          <w:sz w:val="19"/>
-          <w:szCs w:val="19"/>
-        </w:rPr>
-        <w:t xml:space="preserve"> (</w:t>
-      </w:r>
-      <w:r>
-        <w:rPr>
-          <w:i/>
-          <w:spacing w:val="2"/>
-          <w:sz w:val="19"/>
-          <w:szCs w:val="19"/>
-        </w:rPr>
-        <w:t>October – November 2019</w:t>
-      </w:r>
-      <w:r>
-        <w:rPr>
-          <w:w w:val="103"/>
-          <w:sz w:val="19"/>
-          <w:szCs w:val="19"/>
-        </w:rPr>
-        <w:t>)</w:t>
-      </w:r>
+        <w:ind w:left="830"/>
+        <w:rPr>
+          <w:sz w:val="19"/>
+          <w:szCs w:val="19"/>
+        </w:rPr>
+      </w:pPr>
     </w:p>
     <w:p>
       <w:pPr>
         <w:spacing w:before="12"/>
-        <w:ind w:left="830"/>
-        <w:rPr>
-          <w:sz w:val="19"/>
-          <w:szCs w:val="19"/>
-        </w:rPr>
-      </w:pPr>
-      <w:r>
-        <w:rPr>
-          <w:i/>
-          <w:spacing w:val="2"/>
-          <w:sz w:val="19"/>
-          <w:szCs w:val="19"/>
-        </w:rPr>
-        <w:t>U of MN Theater Arts P</w:t>
-      </w:r>
-      <w:r>
-        <w:rPr>
-          <w:i/>
-          <w:spacing w:val="1"/>
-          <w:sz w:val="19"/>
-          <w:szCs w:val="19"/>
-        </w:rPr>
-        <w:t>r</w:t>
-      </w:r>
-      <w:r>
-        <w:rPr>
-          <w:i/>
-          <w:spacing w:val="2"/>
-          <w:sz w:val="19"/>
-          <w:szCs w:val="19"/>
-        </w:rPr>
-        <w:t>odu</w:t>
-      </w:r>
-      <w:r>
-        <w:rPr>
-          <w:i/>
-          <w:spacing w:val="1"/>
-          <w:sz w:val="19"/>
-          <w:szCs w:val="19"/>
-        </w:rPr>
-        <w:t>cti</w:t>
-      </w:r>
-      <w:r>
-        <w:rPr>
-          <w:i/>
-          <w:spacing w:val="2"/>
-          <w:sz w:val="19"/>
-          <w:szCs w:val="19"/>
-        </w:rPr>
-        <w:t>o</w:t>
-      </w:r>
-      <w:r>
-        <w:rPr>
-          <w:i/>
-          <w:sz w:val="19"/>
-          <w:szCs w:val="19"/>
-        </w:rPr>
-        <w:t>n</w:t>
-      </w:r>
-      <w:r>
-        <w:rPr>
-          <w:i/>
-          <w:spacing w:val="30"/>
-          <w:sz w:val="19"/>
-          <w:szCs w:val="19"/>
-        </w:rPr>
-        <w:t xml:space="preserve"> </w:t>
-      </w:r>
-      <w:r>
-        <w:rPr>
-          <w:i/>
-          <w:spacing w:val="2"/>
-          <w:sz w:val="19"/>
-          <w:szCs w:val="19"/>
-        </w:rPr>
-        <w:t>o</w:t>
-      </w:r>
-      <w:r>
-        <w:rPr>
-          <w:i/>
-          <w:sz w:val="19"/>
-          <w:szCs w:val="19"/>
-        </w:rPr>
-        <w:t>f</w:t>
-      </w:r>
-      <w:r>
-        <w:rPr>
-          <w:i/>
-          <w:spacing w:val="8"/>
-          <w:sz w:val="19"/>
-          <w:szCs w:val="19"/>
-        </w:rPr>
-        <w:t xml:space="preserve"> </w:t>
-      </w:r>
-      <w:proofErr w:type="spellStart"/>
-      <w:r>
-        <w:rPr>
-          <w:spacing w:val="2"/>
-          <w:sz w:val="19"/>
-          <w:szCs w:val="19"/>
-        </w:rPr>
-        <w:t>Collidescope</w:t>
-      </w:r>
-      <w:proofErr w:type="spellEnd"/>
-      <w:r>
-        <w:rPr>
-          <w:spacing w:val="2"/>
-          <w:sz w:val="19"/>
-          <w:szCs w:val="19"/>
-        </w:rPr>
-        <w:t xml:space="preserve"> 4.0</w:t>
+        <w:ind w:left="76" w:right="77" w:firstLine="34"/>
+        <w:rPr>
+          <w:sz w:val="19"/>
+          <w:szCs w:val="19"/>
+        </w:rPr>
+      </w:pPr>
+      <w:r>
+        <w:rPr>
+          <w:spacing w:val="2"/>
+          <w:sz w:val="19"/>
+          <w:szCs w:val="19"/>
+        </w:rPr>
+        <w:t>Wireless Microphone Operator</w:t>
+      </w:r>
+      <w:r>
+        <w:rPr>
+          <w:spacing w:val="2"/>
+          <w:sz w:val="19"/>
+          <w:szCs w:val="19"/>
+        </w:rPr>
+        <w:t>/Sound A2</w:t>
+      </w:r>
+      <w:r>
+        <w:rPr>
+          <w:sz w:val="19"/>
+          <w:szCs w:val="19"/>
+        </w:rPr>
+        <w:t xml:space="preserve"> (</w:t>
+      </w:r>
+      <w:r>
+        <w:rPr>
+          <w:i/>
+          <w:spacing w:val="2"/>
+          <w:sz w:val="19"/>
+          <w:szCs w:val="19"/>
+        </w:rPr>
+        <w:t>February – March 2019</w:t>
+      </w:r>
+      <w:r>
+        <w:rPr>
+          <w:w w:val="103"/>
+          <w:sz w:val="19"/>
+          <w:szCs w:val="19"/>
+        </w:rPr>
+        <w:t>)</w:t>
       </w:r>
     </w:p>
     <w:p>
       <w:pPr>
         <w:spacing w:before="12"/>
-        <w:ind w:left="76" w:right="77" w:firstLine="34"/>
-        <w:rPr>
-          <w:sz w:val="19"/>
-          <w:szCs w:val="19"/>
-        </w:rPr>
-      </w:pPr>
-      <w:r>
-        <w:rPr>
-          <w:spacing w:val="2"/>
-          <w:sz w:val="19"/>
-          <w:szCs w:val="19"/>
-        </w:rPr>
-        <w:t>Wireless Microphone Operator</w:t>
-      </w:r>
-      <w:r>
-        <w:rPr>
-          <w:spacing w:val="2"/>
-          <w:sz w:val="19"/>
-          <w:szCs w:val="19"/>
-        </w:rPr>
-        <w:t>/Sound A2</w:t>
-      </w:r>
-      <w:r>
-        <w:rPr>
-          <w:sz w:val="19"/>
-          <w:szCs w:val="19"/>
-        </w:rPr>
-        <w:t xml:space="preserve"> (</w:t>
-      </w:r>
-      <w:r>
-        <w:rPr>
-          <w:i/>
-          <w:spacing w:val="2"/>
-          <w:sz w:val="19"/>
-          <w:szCs w:val="19"/>
-        </w:rPr>
-        <w:t>February – March 2019</w:t>
-      </w:r>
-      <w:r>
-        <w:rPr>
-          <w:w w:val="103"/>
-          <w:sz w:val="19"/>
-          <w:szCs w:val="19"/>
-        </w:rPr>
-        <w:t>)</w:t>
+        <w:ind w:left="830"/>
+        <w:rPr>
+          <w:spacing w:val="2"/>
+          <w:sz w:val="19"/>
+          <w:szCs w:val="19"/>
+        </w:rPr>
+      </w:pPr>
+      <w:r>
+        <w:rPr>
+          <w:i/>
+          <w:spacing w:val="2"/>
+          <w:sz w:val="19"/>
+          <w:szCs w:val="19"/>
+        </w:rPr>
+        <w:t>U of MN Theater Arts P</w:t>
+      </w:r>
+      <w:r>
+        <w:rPr>
+          <w:i/>
+          <w:spacing w:val="1"/>
+          <w:sz w:val="19"/>
+          <w:szCs w:val="19"/>
+        </w:rPr>
+        <w:t>r</w:t>
+      </w:r>
+      <w:r>
+        <w:rPr>
+          <w:i/>
+          <w:spacing w:val="2"/>
+          <w:sz w:val="19"/>
+          <w:szCs w:val="19"/>
+        </w:rPr>
+        <w:t>odu</w:t>
+      </w:r>
+      <w:r>
+        <w:rPr>
+          <w:i/>
+          <w:spacing w:val="1"/>
+          <w:sz w:val="19"/>
+          <w:szCs w:val="19"/>
+        </w:rPr>
+        <w:t>cti</w:t>
+      </w:r>
+      <w:r>
+        <w:rPr>
+          <w:i/>
+          <w:spacing w:val="2"/>
+          <w:sz w:val="19"/>
+          <w:szCs w:val="19"/>
+        </w:rPr>
+        <w:t>o</w:t>
+      </w:r>
+      <w:r>
+        <w:rPr>
+          <w:i/>
+          <w:sz w:val="19"/>
+          <w:szCs w:val="19"/>
+        </w:rPr>
+        <w:t>n</w:t>
+      </w:r>
+      <w:r>
+        <w:rPr>
+          <w:i/>
+          <w:spacing w:val="30"/>
+          <w:sz w:val="19"/>
+          <w:szCs w:val="19"/>
+        </w:rPr>
+        <w:t xml:space="preserve"> </w:t>
+      </w:r>
+      <w:r>
+        <w:rPr>
+          <w:i/>
+          <w:spacing w:val="2"/>
+          <w:sz w:val="19"/>
+          <w:szCs w:val="19"/>
+        </w:rPr>
+        <w:t>o</w:t>
+      </w:r>
+      <w:r>
+        <w:rPr>
+          <w:i/>
+          <w:sz w:val="19"/>
+          <w:szCs w:val="19"/>
+        </w:rPr>
+        <w:t>f</w:t>
+      </w:r>
+      <w:r>
+        <w:rPr>
+          <w:i/>
+          <w:spacing w:val="8"/>
+          <w:sz w:val="19"/>
+          <w:szCs w:val="19"/>
+        </w:rPr>
+        <w:t xml:space="preserve"> </w:t>
+      </w:r>
+      <w:r>
+        <w:rPr>
+          <w:spacing w:val="2"/>
+          <w:sz w:val="19"/>
+          <w:szCs w:val="19"/>
+        </w:rPr>
+        <w:t>Pippin</w:t>
       </w:r>
     </w:p>
     <w:p>
       <w:pPr>
+        <w:pStyle w:val="ListParagraph"/>
+        <w:numPr>
+          <w:ilvl w:val="0"/>
+          <w:numId w:val="3"/>
+        </w:numPr>
+        <w:spacing w:before="12"/>
+        <w:rPr>
+          <w:sz w:val="19"/>
+          <w:szCs w:val="19"/>
+        </w:rPr>
+      </w:pPr>
+      <w:r>
+        <w:rPr>
+          <w:sz w:val="19"/>
+          <w:szCs w:val="19"/>
+        </w:rPr>
+        <w:t xml:space="preserve">Helped the Sound Board Operator power </w:t>
+      </w:r>
+      <w:r>
+        <w:rPr>
+          <w:sz w:val="19"/>
+          <w:szCs w:val="19"/>
+        </w:rPr>
+        <w:t xml:space="preserve">on </w:t>
+      </w:r>
+      <w:r>
+        <w:rPr>
+          <w:sz w:val="19"/>
+          <w:szCs w:val="19"/>
+        </w:rPr>
+        <w:t xml:space="preserve">and test </w:t>
+      </w:r>
+      <w:r>
+        <w:rPr>
+          <w:sz w:val="19"/>
+          <w:szCs w:val="19"/>
+        </w:rPr>
+        <w:t xml:space="preserve">the sound system, </w:t>
+      </w:r>
+      <w:r>
+        <w:rPr>
+          <w:sz w:val="19"/>
+          <w:szCs w:val="19"/>
+        </w:rPr>
+        <w:t xml:space="preserve">powered on the wireless microphone receiver, and test the wireless microphones and band microphones before each performance. Powered </w:t>
+      </w:r>
+      <w:r>
+        <w:rPr>
+          <w:sz w:val="19"/>
+          <w:szCs w:val="19"/>
+        </w:rPr>
+        <w:t>down the system at the end the performance</w:t>
+      </w:r>
+    </w:p>
+    <w:p>
+      <w:pPr>
+        <w:pStyle w:val="ListParagraph"/>
+        <w:numPr>
+          <w:ilvl w:val="0"/>
+          <w:numId w:val="3"/>
+        </w:numPr>
+        <w:spacing w:before="12"/>
+        <w:rPr>
+          <w:sz w:val="19"/>
+          <w:szCs w:val="19"/>
+        </w:rPr>
+      </w:pPr>
+      <w:r>
+        <w:rPr>
+          <w:sz w:val="19"/>
+          <w:szCs w:val="19"/>
+        </w:rPr>
+        <w:t xml:space="preserve">Prepared wireless microphones and </w:t>
+      </w:r>
+      <w:r>
+        <w:rPr>
+          <w:sz w:val="19"/>
+          <w:szCs w:val="19"/>
+        </w:rPr>
+        <w:t>put them on the actors before the performance. Collected the wireless microphones from the actors at the end of the performance.</w:t>
+      </w:r>
+    </w:p>
+    <w:p>
+      <w:pPr>
+        <w:pStyle w:val="ListParagraph"/>
+        <w:numPr>
+          <w:ilvl w:val="0"/>
+          <w:numId w:val="3"/>
+        </w:numPr>
+        <w:spacing w:before="12"/>
+        <w:rPr>
+          <w:sz w:val="19"/>
+          <w:szCs w:val="19"/>
+        </w:rPr>
+      </w:pPr>
+      <w:r>
+        <w:rPr>
+          <w:sz w:val="19"/>
+          <w:szCs w:val="19"/>
+        </w:rPr>
+        <w:t>Monitored the wireless microphone battery levels backstage and helped diagnose any sound issues that occurred</w:t>
+      </w:r>
+    </w:p>
+    <w:p>
+      <w:pPr>
+        <w:pStyle w:val="ListParagraph"/>
+        <w:numPr>
+          <w:ilvl w:val="0"/>
+          <w:numId w:val="3"/>
+        </w:numPr>
+        <w:spacing w:before="12"/>
+        <w:rPr>
+          <w:sz w:val="19"/>
+          <w:szCs w:val="19"/>
+        </w:rPr>
+      </w:pPr>
+      <w:r>
+        <w:rPr>
+          <w:sz w:val="19"/>
+          <w:szCs w:val="19"/>
+        </w:rPr>
+        <w:t>Stepped in and assisted the backstage run crew with any tasks that they needed help with.</w:t>
+      </w:r>
+    </w:p>
+    <w:p>
+      <w:pPr>
         <w:spacing w:before="12"/>
         <w:ind w:left="830"/>
         <w:rPr>
@@ -1310,102 +1465,6 @@
           <w:szCs w:val="19"/>
         </w:rPr>
       </w:pPr>
-      <w:r>
-        <w:rPr>
-          <w:i/>
-          <w:spacing w:val="2"/>
-          <w:sz w:val="19"/>
-          <w:szCs w:val="19"/>
-        </w:rPr>
-        <w:t>U of MN Theater Arts P</w:t>
-      </w:r>
-      <w:r>
-        <w:rPr>
-          <w:i/>
-          <w:spacing w:val="1"/>
-          <w:sz w:val="19"/>
-          <w:szCs w:val="19"/>
-        </w:rPr>
-        <w:t>r</w:t>
-      </w:r>
-      <w:r>
-        <w:rPr>
-          <w:i/>
-          <w:spacing w:val="2"/>
-          <w:sz w:val="19"/>
-          <w:szCs w:val="19"/>
-        </w:rPr>
-        <w:t>odu</w:t>
-      </w:r>
-      <w:r>
-        <w:rPr>
-          <w:i/>
-          <w:spacing w:val="1"/>
-          <w:sz w:val="19"/>
-          <w:szCs w:val="19"/>
-        </w:rPr>
-        <w:t>cti</w:t>
-      </w:r>
-      <w:r>
-        <w:rPr>
-          <w:i/>
-          <w:spacing w:val="2"/>
-          <w:sz w:val="19"/>
-          <w:szCs w:val="19"/>
-        </w:rPr>
-        <w:t>o</w:t>
-      </w:r>
-      <w:r>
-        <w:rPr>
-          <w:i/>
-          <w:sz w:val="19"/>
-          <w:szCs w:val="19"/>
-        </w:rPr>
-        <w:t>n</w:t>
-      </w:r>
-      <w:r>
-        <w:rPr>
-          <w:i/>
-          <w:spacing w:val="30"/>
-          <w:sz w:val="19"/>
-          <w:szCs w:val="19"/>
-        </w:rPr>
-        <w:t xml:space="preserve"> </w:t>
-      </w:r>
-      <w:r>
-        <w:rPr>
-          <w:i/>
-          <w:spacing w:val="2"/>
-          <w:sz w:val="19"/>
-          <w:szCs w:val="19"/>
-        </w:rPr>
-        <w:t>o</w:t>
-      </w:r>
-      <w:r>
-        <w:rPr>
-          <w:i/>
-          <w:sz w:val="19"/>
-          <w:szCs w:val="19"/>
-        </w:rPr>
-        <w:t>f</w:t>
-      </w:r>
-      <w:r>
-        <w:rPr>
-          <w:i/>
-          <w:spacing w:val="8"/>
-          <w:sz w:val="19"/>
-          <w:szCs w:val="19"/>
-        </w:rPr>
-        <w:t xml:space="preserve"> </w:t>
-      </w:r>
-      <w:r>
-        <w:rPr>
-          <w:spacing w:val="2"/>
-          <w:sz w:val="19"/>
-          <w:szCs w:val="19"/>
-        </w:rPr>
-        <w:t>Pippin</w:t>
-      </w:r>
     </w:p>
     <w:p>
       <w:pPr>
@@ -1462,6 +1521,7 @@
         <w:spacing w:before="12"/>
         <w:ind w:left="830"/>
         <w:rPr>
+          <w:spacing w:val="2"/>
           <w:sz w:val="19"/>
           <w:szCs w:val="19"/>
         </w:rPr>
@@ -1574,6 +1634,128 @@
     </w:p>
     <w:p>
       <w:pPr>
+        <w:pStyle w:val="ListParagraph"/>
+        <w:numPr>
+          <w:ilvl w:val="0"/>
+          <w:numId w:val="3"/>
+        </w:numPr>
+        <w:spacing w:before="12"/>
+        <w:rPr>
+          <w:sz w:val="19"/>
+          <w:szCs w:val="19"/>
+        </w:rPr>
+      </w:pPr>
+      <w:r>
+        <w:rPr>
+          <w:sz w:val="19"/>
+          <w:szCs w:val="19"/>
+        </w:rPr>
+        <w:t xml:space="preserve">Sound designed the production and coordinated with the </w:t>
+      </w:r>
+      <w:r>
+        <w:rPr>
+          <w:sz w:val="19"/>
+          <w:szCs w:val="19"/>
+        </w:rPr>
+        <w:t>Director for design decisions</w:t>
+      </w:r>
+    </w:p>
+    <w:p>
+      <w:pPr>
+        <w:pStyle w:val="ListParagraph"/>
+        <w:numPr>
+          <w:ilvl w:val="0"/>
+          <w:numId w:val="3"/>
+        </w:numPr>
+        <w:spacing w:before="12"/>
+        <w:rPr>
+          <w:sz w:val="19"/>
+          <w:szCs w:val="19"/>
+        </w:rPr>
+      </w:pPr>
+      <w:r>
+        <w:rPr>
+          <w:sz w:val="19"/>
+          <w:szCs w:val="19"/>
+        </w:rPr>
+        <w:t>Live mixed all the audio for the production, including the actors’ microphones as well as cueing sound effects through QLab</w:t>
+      </w:r>
+    </w:p>
+    <w:p>
+      <w:pPr>
+        <w:pStyle w:val="ListParagraph"/>
+        <w:numPr>
+          <w:ilvl w:val="0"/>
+          <w:numId w:val="3"/>
+        </w:numPr>
+        <w:spacing w:before="12"/>
+        <w:rPr>
+          <w:sz w:val="19"/>
+          <w:szCs w:val="19"/>
+        </w:rPr>
+      </w:pPr>
+      <w:r>
+        <w:rPr>
+          <w:sz w:val="19"/>
+          <w:szCs w:val="19"/>
+        </w:rPr>
+        <w:t>Helped with implementation of audio effects during on-stage rehearsals, coordinating with the Sound Designer and the Director</w:t>
+      </w:r>
+    </w:p>
+    <w:p>
+      <w:pPr>
+        <w:pStyle w:val="ListParagraph"/>
+        <w:numPr>
+          <w:ilvl w:val="0"/>
+          <w:numId w:val="3"/>
+        </w:numPr>
+        <w:spacing w:before="12"/>
+        <w:rPr>
+          <w:sz w:val="19"/>
+          <w:szCs w:val="19"/>
+        </w:rPr>
+      </w:pPr>
+      <w:r>
+        <w:rPr>
+          <w:sz w:val="19"/>
+          <w:szCs w:val="19"/>
+        </w:rPr>
+        <w:t>Powered on and test the sound system, and powered down the system at the end the performance</w:t>
+      </w:r>
+    </w:p>
+    <w:p>
+      <w:pPr>
+        <w:pStyle w:val="ListParagraph"/>
+        <w:numPr>
+          <w:ilvl w:val="0"/>
+          <w:numId w:val="3"/>
+        </w:numPr>
+        <w:spacing w:before="12"/>
+        <w:rPr>
+          <w:sz w:val="19"/>
+          <w:szCs w:val="19"/>
+        </w:rPr>
+      </w:pPr>
+      <w:r>
+        <w:rPr>
+          <w:sz w:val="19"/>
+          <w:szCs w:val="19"/>
+        </w:rPr>
+        <w:t>Prepared wireless microphones and handed them to the costume run crew to put on the actors</w:t>
+      </w:r>
+    </w:p>
+    <w:p>
+      <w:pPr>
+        <w:spacing w:before="12"/>
+        <w:ind w:left="830"/>
+        <w:rPr>
+          <w:sz w:val="19"/>
+          <w:szCs w:val="19"/>
+        </w:rPr>
+      </w:pPr>
+    </w:p>
+    <w:p>
+      <w:pPr>
         <w:spacing w:before="12"/>
         <w:ind w:left="76" w:right="77" w:firstLine="34"/>
         <w:rPr>
@@ -5307,7 +5489,6 @@
         </w:rPr>
         <w:t xml:space="preserve"> </w:t>
       </w:r>
-      <w:proofErr w:type="spellStart"/>
       <w:r>
         <w:rPr>
           <w:i/>
@@ -5352,7 +5533,6 @@
         </w:rPr>
         <w:t>n</w:t>
       </w:r>
-      <w:proofErr w:type="spellEnd"/>
       <w:r>
         <w:rPr>
           <w:i/>
@@ -6512,6 +6692,7 @@
           <w:sz w:val="19"/>
           <w:szCs w:val="19"/>
         </w:rPr>
+        <w:lastRenderedPageBreak/>
         <w:t>I</w:t>
       </w:r>
       <w:r>
@@ -6862,17 +7043,8 @@
           <w:sz w:val="19"/>
           <w:szCs w:val="19"/>
         </w:rPr>
-        <w:t xml:space="preserve">programing in </w:t>
-      </w:r>
-      <w:proofErr w:type="spellStart"/>
-      <w:r>
-        <w:rPr>
-          <w:sz w:val="19"/>
-          <w:szCs w:val="19"/>
-        </w:rPr>
-        <w:t>QLab</w:t>
-      </w:r>
-      <w:proofErr w:type="spellEnd"/>
+        <w:t>programing in QLab</w:t>
+      </w:r>
     </w:p>
     <w:p>
       <w:pPr>
@@ -6887,17 +7059,8 @@
           <w:sz w:val="19"/>
           <w:szCs w:val="19"/>
         </w:rPr>
-        <w:t xml:space="preserve">Skilled in drafting, 3d modeling, and CAD with </w:t>
-      </w:r>
-      <w:proofErr w:type="spellStart"/>
-      <w:r>
-        <w:rPr>
-          <w:sz w:val="19"/>
-          <w:szCs w:val="19"/>
-        </w:rPr>
-        <w:t>Vectorworks</w:t>
-      </w:r>
-      <w:proofErr w:type="spellEnd"/>
+        <w:t>Skilled in drafting, 3d modeling, and CAD with Vectorworks</w:t>
+      </w:r>
     </w:p>
     <w:p>
       <w:pPr>
@@ -6951,12 +7114,14 @@
       <w:pPr>
         <w:ind w:left="110"/>
         <w:rPr>
-          <w:sz w:val="19"/>
-          <w:szCs w:val="19"/>
-        </w:rPr>
-      </w:pPr>
-      <w:r>
-        <w:rPr>
+          <w:strike/>
+          <w:sz w:val="19"/>
+          <w:szCs w:val="19"/>
+        </w:rPr>
+      </w:pPr>
+      <w:r>
+        <w:rPr>
+          <w:strike/>
           <w:sz w:val="19"/>
           <w:szCs w:val="19"/>
         </w:rPr>
@@ -6965,28 +7130,22 @@
     </w:p>
     <w:p>
       <w:pPr>
-        <w:ind w:left="110"/>
-        <w:rPr>
-          <w:sz w:val="19"/>
-          <w:szCs w:val="19"/>
+        <w:spacing w:before="18" w:line="220" w:lineRule="exact"/>
+        <w:rPr>
+          <w:sz w:val="22"/>
+          <w:szCs w:val="22"/>
         </w:rPr>
       </w:pPr>
     </w:p>
     <w:p>
       <w:pPr>
-        <w:spacing w:before="18" w:line="220" w:lineRule="exact"/>
-        <w:rPr>
-          <w:sz w:val="22"/>
-          <w:szCs w:val="22"/>
-        </w:rPr>
-      </w:pPr>
-    </w:p>
-    <w:p>
-      <w:pPr>
         <w:ind w:left="110"/>
         <w:rPr>
-          <w:sz w:val="19"/>
-          <w:szCs w:val="19"/>
+          <w:b/>
+          <w:w w:val="103"/>
+          <w:sz w:val="19"/>
+          <w:szCs w:val="19"/>
+          <w:u w:val="single" w:color="000000"/>
         </w:rPr>
       </w:pPr>
       <w:r>
@@ -7037,6 +7196,119 @@
       <w:pPr>
         <w:ind w:left="110" w:right="75"/>
         <w:rPr>
+          <w:i/>
+          <w:spacing w:val="1"/>
+          <w:sz w:val="19"/>
+          <w:szCs w:val="19"/>
+        </w:rPr>
+      </w:pPr>
+      <w:r>
+        <w:rPr>
+          <w:b/>
+          <w:sz w:val="19"/>
+          <w:szCs w:val="19"/>
+        </w:rPr>
+        <w:t xml:space="preserve">Vancouver Film School </w:t>
+      </w:r>
+      <w:r>
+        <w:rPr>
+          <w:b/>
+          <w:sz w:val="19"/>
+          <w:szCs w:val="19"/>
+        </w:rPr>
+        <w:t xml:space="preserve">– </w:t>
+      </w:r>
+      <w:r>
+        <w:rPr>
+          <w:b/>
+          <w:sz w:val="19"/>
+          <w:szCs w:val="19"/>
+        </w:rPr>
+        <w:t>Game Design</w:t>
+      </w:r>
+      <w:r>
+        <w:rPr>
+          <w:i/>
+          <w:spacing w:val="1"/>
+          <w:sz w:val="19"/>
+          <w:szCs w:val="19"/>
+        </w:rPr>
+        <w:t xml:space="preserve"> </w:t>
+      </w:r>
+    </w:p>
+    <w:p>
+      <w:pPr>
+        <w:ind w:left="110" w:right="75"/>
+        <w:rPr>
+          <w:spacing w:val="1"/>
+          <w:sz w:val="19"/>
+          <w:szCs w:val="19"/>
+        </w:rPr>
+      </w:pPr>
+      <w:r>
+        <w:rPr>
+          <w:i/>
+          <w:spacing w:val="1"/>
+          <w:sz w:val="19"/>
+          <w:szCs w:val="19"/>
+        </w:rPr>
+        <w:t xml:space="preserve">Vancouver, BC Canada </w:t>
+      </w:r>
+      <w:r>
+        <w:rPr>
+          <w:sz w:val="19"/>
+          <w:szCs w:val="19"/>
+        </w:rPr>
+        <w:t>(</w:t>
+      </w:r>
+      <w:r>
+        <w:rPr>
+          <w:i/>
+          <w:spacing w:val="1"/>
+          <w:sz w:val="19"/>
+          <w:szCs w:val="19"/>
+        </w:rPr>
+        <w:t xml:space="preserve">October 2022 </w:t>
+      </w:r>
+      <w:r>
+        <w:rPr>
+          <w:i/>
+          <w:spacing w:val="1"/>
+          <w:sz w:val="19"/>
+          <w:szCs w:val="19"/>
+        </w:rPr>
+        <w:t xml:space="preserve">– </w:t>
+      </w:r>
+      <w:r>
+        <w:rPr>
+          <w:i/>
+          <w:spacing w:val="1"/>
+          <w:sz w:val="19"/>
+          <w:szCs w:val="19"/>
+        </w:rPr>
+        <w:t>October 2023</w:t>
+      </w:r>
+      <w:r>
+        <w:rPr>
+          <w:spacing w:val="1"/>
+          <w:sz w:val="19"/>
+          <w:szCs w:val="19"/>
+        </w:rPr>
+        <w:t>)</w:t>
+      </w:r>
+    </w:p>
+    <w:p>
+      <w:pPr>
+        <w:rPr>
+          <w:sz w:val="19"/>
+          <w:szCs w:val="19"/>
+        </w:rPr>
+      </w:pPr>
+    </w:p>
+    <w:p>
+      <w:pPr>
+        <w:ind w:left="110" w:right="75"/>
+        <w:rPr>
           <w:spacing w:val="1"/>
           <w:sz w:val="19"/>
           <w:szCs w:val="19"/>
@@ -7082,14 +7354,16 @@
           <w:sz w:val="19"/>
           <w:szCs w:val="19"/>
         </w:rPr>
-        <w:t>Minneapolis, Minnesota</w:t>
-      </w:r>
-      <w:r>
-        <w:rPr>
-          <w:sz w:val="19"/>
-          <w:szCs w:val="19"/>
-        </w:rPr>
-        <w:t xml:space="preserve"> </w:t>
+        <w:t xml:space="preserve">Minneapolis, </w:t>
+      </w:r>
+      <w:r>
+        <w:rPr>
+          <w:i/>
+          <w:spacing w:val="1"/>
+          <w:sz w:val="19"/>
+          <w:szCs w:val="19"/>
+        </w:rPr>
+        <w:t xml:space="preserve">MN United States of America </w:t>
       </w:r>
       <w:r>
         <w:rPr>
@@ -7305,136 +7579,19 @@
       </w:r>
       <w:r>
         <w:rPr>
-          <w:spacing w:val="1"/>
-          <w:sz w:val="19"/>
-          <w:szCs w:val="19"/>
-        </w:rPr>
-        <w:t>I</w:t>
-      </w:r>
-      <w:r>
-        <w:rPr>
-          <w:spacing w:val="2"/>
-          <w:sz w:val="19"/>
-          <w:szCs w:val="19"/>
-        </w:rPr>
-        <w:t>n</w:t>
-      </w:r>
-      <w:r>
-        <w:rPr>
-          <w:spacing w:val="1"/>
-          <w:sz w:val="19"/>
-          <w:szCs w:val="19"/>
-        </w:rPr>
-        <w:t>ter</w:t>
-      </w:r>
-      <w:r>
-        <w:rPr>
-          <w:spacing w:val="2"/>
-          <w:sz w:val="19"/>
-          <w:szCs w:val="19"/>
-        </w:rPr>
-        <w:t>m</w:t>
-      </w:r>
-      <w:r>
-        <w:rPr>
-          <w:spacing w:val="1"/>
-          <w:sz w:val="19"/>
-          <w:szCs w:val="19"/>
-        </w:rPr>
-        <w:t>e</w:t>
-      </w:r>
-      <w:r>
-        <w:rPr>
-          <w:spacing w:val="2"/>
-          <w:sz w:val="19"/>
-          <w:szCs w:val="19"/>
-        </w:rPr>
-        <w:t>d</w:t>
-      </w:r>
-      <w:r>
-        <w:rPr>
-          <w:spacing w:val="1"/>
-          <w:sz w:val="19"/>
-          <w:szCs w:val="19"/>
-        </w:rPr>
-        <w:t>iat</w:t>
-      </w:r>
-      <w:r>
-        <w:rPr>
-          <w:sz w:val="19"/>
-          <w:szCs w:val="19"/>
-        </w:rPr>
-        <w:t>e</w:t>
-      </w:r>
-      <w:r>
-        <w:rPr>
-          <w:spacing w:val="33"/>
-          <w:sz w:val="19"/>
-          <w:szCs w:val="19"/>
-        </w:rPr>
-        <w:t xml:space="preserve"> </w:t>
-      </w:r>
-      <w:r>
-        <w:rPr>
-          <w:spacing w:val="2"/>
-          <w:w w:val="103"/>
-          <w:sz w:val="19"/>
-          <w:szCs w:val="19"/>
-        </w:rPr>
-        <w:t>p</w:t>
-      </w:r>
-      <w:r>
-        <w:rPr>
-          <w:spacing w:val="1"/>
-          <w:w w:val="103"/>
-          <w:sz w:val="19"/>
-          <w:szCs w:val="19"/>
-        </w:rPr>
-        <w:t>r</w:t>
-      </w:r>
-      <w:r>
-        <w:rPr>
-          <w:spacing w:val="2"/>
-          <w:w w:val="103"/>
-          <w:sz w:val="19"/>
-          <w:szCs w:val="19"/>
-        </w:rPr>
-        <w:t>o</w:t>
-      </w:r>
-      <w:r>
-        <w:rPr>
-          <w:spacing w:val="1"/>
-          <w:w w:val="103"/>
-          <w:sz w:val="19"/>
-          <w:szCs w:val="19"/>
-        </w:rPr>
-        <w:t>ficie</w:t>
-      </w:r>
-      <w:r>
-        <w:rPr>
-          <w:spacing w:val="2"/>
-          <w:w w:val="103"/>
-          <w:sz w:val="19"/>
-          <w:szCs w:val="19"/>
-        </w:rPr>
-        <w:t>n</w:t>
-      </w:r>
-      <w:r>
-        <w:rPr>
-          <w:spacing w:val="1"/>
-          <w:w w:val="103"/>
-          <w:sz w:val="19"/>
-          <w:szCs w:val="19"/>
-        </w:rPr>
-        <w:t>c</w:t>
-      </w:r>
-      <w:r>
-        <w:rPr>
-          <w:w w:val="103"/>
-          <w:sz w:val="19"/>
-          <w:szCs w:val="19"/>
-        </w:rPr>
-        <w:t>y</w:t>
+          <w:spacing w:val="7"/>
+          <w:sz w:val="19"/>
+          <w:szCs w:val="19"/>
+        </w:rPr>
+        <w:t xml:space="preserve">Casual </w:t>
+      </w:r>
+      <w:r>
+        <w:rPr>
+          <w:spacing w:val="1"/>
+          <w:sz w:val="19"/>
+          <w:szCs w:val="19"/>
+        </w:rPr>
+        <w:t>Conversational</w:t>
       </w:r>
     </w:p>
     <w:p>
@@ -7640,12 +7797,14 @@
         <w:spacing w:before="12"/>
         <w:ind w:left="110"/>
         <w:rPr>
-          <w:sz w:val="19"/>
-          <w:szCs w:val="19"/>
-        </w:rPr>
-      </w:pPr>
-      <w:r>
-        <w:rPr>
+          <w:strike/>
+          <w:sz w:val="19"/>
+          <w:szCs w:val="19"/>
+        </w:rPr>
+      </w:pPr>
+      <w:r>
+        <w:rPr>
+          <w:strike/>
           <w:w w:val="103"/>
           <w:sz w:val="19"/>
           <w:szCs w:val="19"/>
@@ -7654,6 +7813,7 @@
       </w:r>
       <w:r>
         <w:rPr>
+          <w:strike/>
           <w:sz w:val="19"/>
           <w:szCs w:val="19"/>
         </w:rPr>
@@ -7683,7 +7843,7 @@
 </file>
 
 <file path=word/numbering.xml><?xml version="1.0" encoding="utf-8"?>
-<w:numbering xmlns:wpc="http://schemas.microsoft.com/office/word/2010/wordprocessingCanvas" xmlns:cx="http://schemas.microsoft.com/office/drawing/2014/chartex" xmlns:cx1="http://schemas.microsoft.com/office/drawing/2015/9/8/chartex" xmlns:cx2="http://schemas.microsoft.com/office/drawing/2015/10/21/chartex" xmlns:cx3="http://schemas.microsoft.com/office/drawing/2016/5/9/chartex" xmlns:cx4="http://schemas.microsoft.com/office/drawing/2016/5/10/chartex" xmlns:cx5="http://schemas.microsoft.com/office/drawing/2016/5/11/chartex" xmlns:cx6="http://schemas.microsoft.com/office/drawing/2016/5/12/chartex" xmlns:cx7="http://schemas.microsoft.com/office/drawing/2016/5/13/chartex" xmlns:cx8="http://schemas.microsoft.com/office/drawing/2016/5/14/chartex" xmlns:mc="http://schemas.openxmlformats.org/markup-compatibility/2006" xmlns:aink="http://schemas.microsoft.com/office/drawing/2016/ink" xmlns:am3d="http://schemas.microsoft.com/office/drawing/2017/model3d" xmlns:o="urn:schemas-microsoft-com:office:office" xmlns:oel="http://schemas.microsoft.com/office/2019/extlst" xmlns:r="http://schemas.openxmlformats.org/officeDocument/2006/relationships" xmlns:m="http://schemas.openxmlformats.org/officeDocument/2006/math" xmlns:v="urn:schemas-microsoft-com:vml" xmlns:wp14="http://schemas.microsoft.com/office/word/2010/wordprocessingDrawing" xmlns:wp="http://schemas.openxmlformats.org/drawingml/2006/wordprocessingDrawing" xmlns:w10="urn:schemas-microsoft-com:office:word" xmlns:w="http://schemas.openxmlformats.org/wordprocessingml/2006/main" xmlns:w14="http://schemas.microsoft.com/office/word/2010/wordml" xmlns:w15="http://schemas.microsoft.com/office/word/2012/wordml" xmlns:w16cex="http://schemas.microsoft.com/office/word/2018/wordml/cex" xmlns:w16cid="http://schemas.microsoft.com/office/word/2016/wordml/cid" xmlns:w16="http://schemas.microsoft.com/office/word/2018/wordml" xmlns:w16du="http://schemas.microsoft.com/office/word/2023/wordml/word16du" xmlns:w16sdtdh="http://schemas.microsoft.com/office/word/2020/wordml/sdtdatahash" xmlns:w16se="http://schemas.microsoft.com/office/word/2015/wordml/symex" xmlns:wpg="http://schemas.microsoft.com/office/word/2010/wordprocessingGroup" xmlns:wpi="http://schemas.microsoft.com/office/word/2010/wordprocessingInk" xmlns:wne="http://schemas.microsoft.com/office/word/2006/wordml" xmlns:wps="http://schemas.microsoft.com/office/word/2010/wordprocessingShape" mc:Ignorable="w14 w15 w16se w16cid w16 w16cex w16sdtdh wp14">
+<w:numbering xmlns:wpc="http://schemas.microsoft.com/office/word/2010/wordprocessingCanvas" xmlns:cx="http://schemas.microsoft.com/office/drawing/2014/chartex" xmlns:cx1="http://schemas.microsoft.com/office/drawing/2015/9/8/chartex" xmlns:cx2="http://schemas.microsoft.com/office/drawing/2015/10/21/chartex" xmlns:cx3="http://schemas.microsoft.com/office/drawing/2016/5/9/chartex" xmlns:cx4="http://schemas.microsoft.com/office/drawing/2016/5/10/chartex" xmlns:cx5="http://schemas.microsoft.com/office/drawing/2016/5/11/chartex" xmlns:cx6="http://schemas.microsoft.com/office/drawing/2016/5/12/chartex" xmlns:cx7="http://schemas.microsoft.com/office/drawing/2016/5/13/chartex" xmlns:cx8="http://schemas.microsoft.com/office/drawing/2016/5/14/chartex" xmlns:mc="http://schemas.openxmlformats.org/markup-compatibility/2006" xmlns:aink="http://schemas.microsoft.com/office/drawing/2016/ink" xmlns:am3d="http://schemas.microsoft.com/office/drawing/2017/model3d" xmlns:o="urn:schemas-microsoft-com:office:office" xmlns:oel="http://schemas.microsoft.com/office/2019/extlst" xmlns:r="http://schemas.openxmlformats.org/officeDocument/2006/relationships" xmlns:m="http://schemas.openxmlformats.org/officeDocument/2006/math" xmlns:v="urn:schemas-microsoft-com:vml" xmlns:wp14="http://schemas.microsoft.com/office/word/2010/wordprocessingDrawing" xmlns:wp="http://schemas.openxmlformats.org/drawingml/2006/wordprocessingDrawing" xmlns:w10="urn:schemas-microsoft-com:office:word" xmlns:w="http://schemas.openxmlformats.org/wordprocessingml/2006/main" xmlns:w14="http://schemas.microsoft.com/office/word/2010/wordml" xmlns:w15="http://schemas.microsoft.com/office/word/2012/wordml" xmlns:w16cex="http://schemas.microsoft.com/office/word/2018/wordml/cex" xmlns:w16cid="http://schemas.microsoft.com/office/word/2016/wordml/cid" xmlns:w16="http://schemas.microsoft.com/office/word/2018/wordml" xmlns:w16sdtdh="http://schemas.microsoft.com/office/word/2020/wordml/sdtdatahash" xmlns:w16se="http://schemas.microsoft.com/office/word/2015/wordml/symex" xmlns:wpg="http://schemas.microsoft.com/office/word/2010/wordprocessingGroup" xmlns:wpi="http://schemas.microsoft.com/office/word/2010/wordprocessingInk" xmlns:wne="http://schemas.microsoft.com/office/word/2006/wordml" xmlns:wps="http://schemas.microsoft.com/office/word/2010/wordprocessingShape" mc:Ignorable="w14 w15 w16se w16cid w16 w16cex w16sdtdh wp14">
   <w:abstractNum w:abstractNumId="0" w15:restartNumberingAfterBreak="0">
     <w:nsid w:val="00D80CFC"/>
     <w:multiLevelType w:val="multilevel"/>

</xml_diff>